<commit_message>
Answered questions from Part2 and downloaded FTP files in both binary and ascii mode
</commit_message>
<xml_diff>
--- a/Lab6/Lab6.docx
+++ b/Lab6/Lab6.docx
@@ -91,22 +91,407 @@
         <w:rPr>
           <w:rFonts w:ascii="Liberation Sans" w:hAnsi="Liberation Sans"/>
         </w:rPr>
-      </w:r>
-    </w:p>
-    <w:p>
-      <w:pPr>
-        <w:pStyle w:val="Normal"/>
-        <w:bidi w:val="0"/>
-        <w:spacing w:lineRule="auto" w:line="480"/>
-        <w:jc w:val="left"/>
-        <w:rPr>
-          <w:rFonts w:ascii="Liberation Sans" w:hAnsi="Liberation Sans"/>
-        </w:rPr>
-      </w:pPr>
-      <w:r>
-        <w:rPr>
-          <w:rFonts w:ascii="Liberation Sans" w:hAnsi="Liberation Sans"/>
-        </w:rPr>
+        <w:t xml:space="preserve"> </w:t>
+      </w:r>
+    </w:p>
+    <w:p>
+      <w:pPr>
+        <w:pStyle w:val="Normal"/>
+        <w:numPr>
+          <w:ilvl w:val="0"/>
+          <w:numId w:val="1"/>
+        </w:numPr>
+        <w:bidi w:val="0"/>
+        <w:spacing w:lineRule="auto" w:line="480"/>
+        <w:jc w:val="left"/>
+        <w:rPr>
+          <w:rFonts w:ascii="Liberation Sans" w:hAnsi="Liberation Sans"/>
+        </w:rPr>
+      </w:pPr>
+      <w:r>
+        <w:rPr>
+          <w:rFonts w:ascii="Liberation Sans" w:hAnsi="Liberation Sans"/>
+        </w:rPr>
+        <w:t xml:space="preserve"> </w:t>
+      </w:r>
+    </w:p>
+    <w:p>
+      <w:pPr>
+        <w:pStyle w:val="Normal"/>
+        <w:numPr>
+          <w:ilvl w:val="0"/>
+          <w:numId w:val="1"/>
+        </w:numPr>
+        <w:bidi w:val="0"/>
+        <w:spacing w:lineRule="auto" w:line="480"/>
+        <w:jc w:val="left"/>
+        <w:rPr>
+          <w:rFonts w:ascii="Liberation Sans" w:hAnsi="Liberation Sans"/>
+        </w:rPr>
+      </w:pPr>
+      <w:r>
+        <w:rPr>
+          <w:rFonts w:ascii="Liberation Sans" w:hAnsi="Liberation Sans"/>
+        </w:rPr>
+        <w:t xml:space="preserve"> </w:t>
+      </w:r>
+    </w:p>
+    <w:p>
+      <w:pPr>
+        <w:pStyle w:val="Normal"/>
+        <w:numPr>
+          <w:ilvl w:val="0"/>
+          <w:numId w:val="1"/>
+        </w:numPr>
+        <w:bidi w:val="0"/>
+        <w:spacing w:lineRule="auto" w:line="480"/>
+        <w:jc w:val="left"/>
+        <w:rPr>
+          <w:rFonts w:ascii="Liberation Sans" w:hAnsi="Liberation Sans"/>
+        </w:rPr>
+      </w:pPr>
+      <w:r>
+        <w:rPr>
+          <w:rFonts w:ascii="Liberation Sans" w:hAnsi="Liberation Sans"/>
+        </w:rPr>
+        <w:t xml:space="preserve"> </w:t>
+      </w:r>
+    </w:p>
+    <w:p>
+      <w:pPr>
+        <w:pStyle w:val="Normal"/>
+        <w:numPr>
+          <w:ilvl w:val="0"/>
+          <w:numId w:val="1"/>
+        </w:numPr>
+        <w:bidi w:val="0"/>
+        <w:spacing w:lineRule="auto" w:line="480"/>
+        <w:jc w:val="left"/>
+        <w:rPr>
+          <w:rFonts w:ascii="Liberation Sans" w:hAnsi="Liberation Sans"/>
+        </w:rPr>
+      </w:pPr>
+      <w:r>
+        <w:rPr>
+          <w:rFonts w:ascii="Liberation Sans" w:hAnsi="Liberation Sans"/>
+        </w:rPr>
+        <w:t xml:space="preserve"> </w:t>
+      </w:r>
+    </w:p>
+    <w:p>
+      <w:pPr>
+        <w:pStyle w:val="Normal"/>
+        <w:numPr>
+          <w:ilvl w:val="0"/>
+          <w:numId w:val="1"/>
+        </w:numPr>
+        <w:bidi w:val="0"/>
+        <w:spacing w:lineRule="auto" w:line="480"/>
+        <w:jc w:val="left"/>
+        <w:rPr>
+          <w:rFonts w:ascii="Liberation Sans" w:hAnsi="Liberation Sans"/>
+        </w:rPr>
+      </w:pPr>
+      <w:r>
+        <w:rPr>
+          <w:rFonts w:ascii="Liberation Sans" w:hAnsi="Liberation Sans"/>
+        </w:rPr>
+        <w:t xml:space="preserve"> </w:t>
+      </w:r>
+    </w:p>
+    <w:p>
+      <w:pPr>
+        <w:pStyle w:val="Normal"/>
+        <w:numPr>
+          <w:ilvl w:val="0"/>
+          <w:numId w:val="1"/>
+        </w:numPr>
+        <w:bidi w:val="0"/>
+        <w:spacing w:lineRule="auto" w:line="480"/>
+        <w:jc w:val="left"/>
+        <w:rPr>
+          <w:rFonts w:ascii="Liberation Sans" w:hAnsi="Liberation Sans"/>
+        </w:rPr>
+      </w:pPr>
+      <w:r>
+        <w:rPr>
+          <w:rFonts w:ascii="Liberation Sans" w:hAnsi="Liberation Sans"/>
+        </w:rPr>
+        <w:t xml:space="preserve"> </w:t>
+      </w:r>
+    </w:p>
+    <w:p>
+      <w:pPr>
+        <w:pStyle w:val="Normal"/>
+        <w:numPr>
+          <w:ilvl w:val="0"/>
+          <w:numId w:val="1"/>
+        </w:numPr>
+        <w:bidi w:val="0"/>
+        <w:spacing w:lineRule="auto" w:line="480"/>
+        <w:jc w:val="left"/>
+        <w:rPr>
+          <w:rFonts w:ascii="Liberation Sans" w:hAnsi="Liberation Sans"/>
+        </w:rPr>
+      </w:pPr>
+      <w:r>
+        <w:rPr>
+          <w:rFonts w:ascii="Liberation Sans" w:hAnsi="Liberation Sans"/>
+        </w:rPr>
+        <w:t xml:space="preserve"> </w:t>
+      </w:r>
+      <w:r>
+        <w:rPr>
+          <w:rFonts w:ascii="Liberation Sans" w:hAnsi="Liberation Sans"/>
+        </w:rPr>
+        <w:br/>
+      </w:r>
+    </w:p>
+    <w:p>
+      <w:pPr>
+        <w:pStyle w:val="Normal"/>
+        <w:numPr>
+          <w:ilvl w:val="0"/>
+          <w:numId w:val="1"/>
+        </w:numPr>
+        <w:bidi w:val="0"/>
+        <w:spacing w:lineRule="auto" w:line="480"/>
+        <w:jc w:val="left"/>
+        <w:rPr/>
+      </w:pPr>
+      <w:r>
+        <w:rPr/>
+        <w:t>Operating System: Ubuntu 18.04.5</w:t>
+      </w:r>
+      <w:r>
+        <mc:AlternateContent>
+          <mc:Choice Requires="wps">
+            <w:drawing>
+              <wp:anchor behindDoc="0" distT="0" distB="0" distL="0" distR="0" simplePos="0" locked="0" layoutInCell="1" allowOverlap="1" relativeHeight="2">
+                <wp:simplePos x="0" y="0"/>
+                <wp:positionH relativeFrom="column">
+                  <wp:posOffset>114300</wp:posOffset>
+                </wp:positionH>
+                <wp:positionV relativeFrom="paragraph">
+                  <wp:posOffset>360045</wp:posOffset>
+                </wp:positionV>
+                <wp:extent cx="6103620" cy="6620510"/>
+                <wp:effectExtent l="0" t="0" r="0" b="0"/>
+                <wp:wrapSquare wrapText="largest"/>
+                <wp:docPr id="1" name="Frame1"/>
+                <a:graphic xmlns:a="http://schemas.openxmlformats.org/drawingml/2006/main">
+                  <a:graphicData uri="http://schemas.microsoft.com/office/word/2010/wordprocessingShape">
+                    <wps:wsp>
+                      <wps:cNvSpPr txBox="1"/>
+                      <wps:spPr>
+                        <a:xfrm>
+                          <a:off x="0" y="0"/>
+                          <a:ext cx="6103620" cy="6620510"/>
+                        </a:xfrm>
+                        <a:prstGeom prst="rect"/>
+                      </wps:spPr>
+                      <wps:txbx>
+                        <w:txbxContent>
+                          <w:p>
+                            <w:pPr>
+                              <w:pStyle w:val="Caption"/>
+                              <w:spacing w:before="120" w:after="120"/>
+                              <w:jc w:val="center"/>
+                              <w:rPr/>
+                            </w:pPr>
+                            <w:r>
+                              <w:rPr/>
+                              <w:drawing>
+                                <wp:inline distT="0" distB="0" distL="0" distR="0">
+                                  <wp:extent cx="6103620" cy="6336030"/>
+                                  <wp:effectExtent l="0" t="0" r="0" b="0"/>
+                                  <wp:docPr id="2" name="Image1" descr=""/>
+                                  <wp:cNvGraphicFramePr>
+                                    <a:graphicFrameLocks xmlns:a="http://schemas.openxmlformats.org/drawingml/2006/main" noChangeAspect="1"/>
+                                  </wp:cNvGraphicFramePr>
+                                  <a:graphic xmlns:a="http://schemas.openxmlformats.org/drawingml/2006/main">
+                                    <a:graphicData uri="http://schemas.openxmlformats.org/drawingml/2006/picture">
+                                      <pic:pic xmlns:pic="http://schemas.openxmlformats.org/drawingml/2006/picture">
+                                        <pic:nvPicPr>
+                                          <pic:cNvPr id="2" name="Image1" descr=""/>
+                                          <pic:cNvPicPr>
+                                            <a:picLocks noChangeAspect="1" noChangeArrowheads="1"/>
+                                          </pic:cNvPicPr>
+                                        </pic:nvPicPr>
+                                        <pic:blipFill>
+                                          <a:blip r:embed="rId2"/>
+                                          <a:stretch>
+                                            <a:fillRect/>
+                                          </a:stretch>
+                                        </pic:blipFill>
+                                        <pic:spPr bwMode="auto">
+                                          <a:xfrm>
+                                            <a:off x="0" y="0"/>
+                                            <a:ext cx="6103620" cy="6336030"/>
+                                          </a:xfrm>
+                                          <a:prstGeom prst="rect">
+                                            <a:avLst/>
+                                          </a:prstGeom>
+                                        </pic:spPr>
+                                      </pic:pic>
+                                    </a:graphicData>
+                                  </a:graphic>
+                                </wp:inline>
+                              </w:drawing>
+                            </w:r>
+                            <w:r>
+                              <w:rPr>
+                                <w:vanish/>
+                              </w:rPr>
+                              <w:br/>
+                            </w:r>
+                            <w:r>
+                              <w:rPr/>
+                              <w:t>Terminal Output FTP in BINARY and ASCII</w:t>
+                            </w:r>
+                          </w:p>
+                        </w:txbxContent>
+                      </wps:txbx>
+                      <wps:bodyPr anchor="t" lIns="0" tIns="0" rIns="0" bIns="0">
+                        <a:noAutofit/>
+                      </wps:bodyPr>
+                    </wps:wsp>
+                  </a:graphicData>
+                </a:graphic>
+              </wp:anchor>
+            </w:drawing>
+          </mc:Choice>
+          <mc:Fallback>
+            <w:pict>
+              <v:rect style="position:absolute;rotation:0;width:480.6pt;height:521.3pt;mso-wrap-distance-left:0pt;mso-wrap-distance-right:0pt;mso-wrap-distance-top:0pt;mso-wrap-distance-bottom:0pt;margin-top:28.35pt;mso-position-vertical-relative:text;margin-left:9pt;mso-position-horizontal-relative:text">
+                <v:textbox inset="0in,0in,0in,0in">
+                  <w:txbxContent>
+                    <w:p>
+                      <w:pPr>
+                        <w:pStyle w:val="Caption"/>
+                        <w:spacing w:before="120" w:after="120"/>
+                        <w:jc w:val="center"/>
+                        <w:rPr/>
+                      </w:pPr>
+                      <w:r>
+                        <w:rPr/>
+                        <w:drawing>
+                          <wp:inline distT="0" distB="0" distL="0" distR="0">
+                            <wp:extent cx="6103620" cy="6336030"/>
+                            <wp:effectExtent l="0" t="0" r="0" b="0"/>
+                            <wp:docPr id="3" name="Image1" descr=""/>
+                            <wp:cNvGraphicFramePr>
+                              <a:graphicFrameLocks xmlns:a="http://schemas.openxmlformats.org/drawingml/2006/main" noChangeAspect="1"/>
+                            </wp:cNvGraphicFramePr>
+                            <a:graphic xmlns:a="http://schemas.openxmlformats.org/drawingml/2006/main">
+                              <a:graphicData uri="http://schemas.openxmlformats.org/drawingml/2006/picture">
+                                <pic:pic xmlns:pic="http://schemas.openxmlformats.org/drawingml/2006/picture">
+                                  <pic:nvPicPr>
+                                    <pic:cNvPr id="3" name="Image1" descr=""/>
+                                    <pic:cNvPicPr>
+                                      <a:picLocks noChangeAspect="1" noChangeArrowheads="1"/>
+                                    </pic:cNvPicPr>
+                                  </pic:nvPicPr>
+                                  <pic:blipFill>
+                                    <a:blip r:embed="rId2"/>
+                                    <a:stretch>
+                                      <a:fillRect/>
+                                    </a:stretch>
+                                  </pic:blipFill>
+                                  <pic:spPr bwMode="auto">
+                                    <a:xfrm>
+                                      <a:off x="0" y="0"/>
+                                      <a:ext cx="6103620" cy="6336030"/>
+                                    </a:xfrm>
+                                    <a:prstGeom prst="rect">
+                                      <a:avLst/>
+                                    </a:prstGeom>
+                                  </pic:spPr>
+                                </pic:pic>
+                              </a:graphicData>
+                            </a:graphic>
+                          </wp:inline>
+                        </w:drawing>
+                      </w:r>
+                      <w:r>
+                        <w:rPr>
+                          <w:vanish/>
+                        </w:rPr>
+                        <w:br/>
+                      </w:r>
+                      <w:r>
+                        <w:rPr/>
+                        <w:t>Terminal Output FTP in BINARY and ASCII</w:t>
+                      </w:r>
+                    </w:p>
+                  </w:txbxContent>
+                </v:textbox>
+                <w10:wrap type="square" side="largest"/>
+              </v:rect>
+            </w:pict>
+          </mc:Fallback>
+        </mc:AlternateContent>
+      </w:r>
+    </w:p>
+    <w:p>
+      <w:pPr>
+        <w:pStyle w:val="Normal"/>
+        <w:numPr>
+          <w:ilvl w:val="0"/>
+          <w:numId w:val="1"/>
+        </w:numPr>
+        <w:bidi w:val="0"/>
+        <w:spacing w:lineRule="auto" w:line="480"/>
+        <w:jc w:val="left"/>
+        <w:rPr/>
+      </w:pPr>
+      <w:r>
+        <w:rPr>
+          <w:rFonts w:ascii="Liberation Sans" w:hAnsi="Liberation Sans"/>
+        </w:rPr>
+        <w:t xml:space="preserve">When I performed the ftp of both binary and ascii version of the same file, I was operating under Ubuntu 18.04.5. There are some noticable differences between the binary and ascii files. The logo on the upper left of the first page in the ascii file seems to get distorted a little whereas in the binary file it is perfect. The ascii file also seems to lack Observation 3 and Section 3 Summary and Conclusions on page 7 as opposed to the binary file where this both of these sections exist. Besides these two major differences, both the ascii and binary files are the same. The reason why these two files were different is because binary </w:t>
+      </w:r>
+      <w:r>
+        <w:rPr>
+          <w:rFonts w:ascii="Liberation Sans" w:hAnsi="Liberation Sans"/>
+        </w:rPr>
+        <w:t>FTP</w:t>
+      </w:r>
+      <w:r>
+        <w:rPr>
+          <w:rFonts w:ascii="Liberation Sans" w:hAnsi="Liberation Sans"/>
+        </w:rPr>
+        <w:t xml:space="preserve"> transfers files exactly as they are without any conversion and ascii </w:t>
+      </w:r>
+      <w:r>
+        <w:rPr>
+          <w:rFonts w:ascii="Liberation Sans" w:hAnsi="Liberation Sans"/>
+        </w:rPr>
+        <w:t>FTP</w:t>
+      </w:r>
+      <w:r>
+        <w:rPr>
+          <w:rFonts w:ascii="Liberation Sans" w:hAnsi="Liberation Sans"/>
+        </w:rPr>
+        <w:t xml:space="preserve"> transfers converts all the various characters in the file based upon the operating system used by the client. </w:t>
+      </w:r>
+      <w:r>
+        <w:rPr>
+          <w:rFonts w:ascii="Liberation Sans" w:hAnsi="Liberation Sans"/>
+        </w:rPr>
+        <w:t xml:space="preserve">Binary FTP transfers preserve the integrity of the document, especially if it’s an image such as the logo on the upper left portion on page 1 which is why the binary version kept the logo intact as opposed to the ascii version where the image became distorted. Ascii FTP transfers are usually used to transfer text files that can be easily read using a text editor and handle the end of lines better than binary ftp transfers would. As to why there is a missing section in the ascii version, I would suggest it might have something to do with the warning message given in the terminal output of “WARNING! 429 bare linefeeds received in ASCII mode. File may not have transferred properly.” </w:t>
+      </w:r>
+      <w:r>
+        <w:rPr>
+          <w:rFonts w:ascii="Liberation Sans" w:hAnsi="Liberation Sans"/>
+        </w:rPr>
+        <w:t xml:space="preserve">It could potentially be due to when trying to convert everything in the pdf over to ascii format, some portions ended up getting corrupt or lost. </w:t>
+      </w:r>
+      <w:r>
+        <w:rPr>
+          <w:rFonts w:ascii="Liberation Sans" w:hAnsi="Liberation Sans"/>
+        </w:rPr>
+        <w:br/>
       </w:r>
     </w:p>
     <w:sectPr>
@@ -123,7 +508,7 @@
 </file>
 
 <file path=word/numbering.xml><?xml version="1.0" encoding="utf-8"?>
-<w:numbering xmlns:w="http://schemas.openxmlformats.org/wordprocessingml/2006/main" xmlns:o="urn:schemas-microsoft-com:office:office" xmlns:r="http://schemas.openxmlformats.org/officeDocument/2006/relationships" xmlns:v="urn:schemas-microsoft-com:vml" xmlns:mc="http://schemas.openxmlformats.org/markup-compatibility/2006" xmlns:w14="http://schemas.microsoft.com/office/word/2010/wordml" mc:Ignorable="w14">
+<w:numbering xmlns:w="http://schemas.openxmlformats.org/wordprocessingml/2006/main" xmlns:o="urn:schemas-microsoft-com:office:office" xmlns:r="http://schemas.openxmlformats.org/officeDocument/2006/relationships" xmlns:v="urn:schemas-microsoft-com:vml">
   <w:abstractNum w:abstractNumId="1">
     <w:lvl w:ilvl="0">
       <w:start w:val="1"/>
@@ -136,7 +521,6 @@
         </w:tabs>
         <w:ind w:left="720" w:hanging="360"/>
       </w:pPr>
-      <w:rPr/>
     </w:lvl>
     <w:lvl w:ilvl="1">
       <w:start w:val="1"/>
@@ -149,7 +533,6 @@
         </w:tabs>
         <w:ind w:left="1080" w:hanging="360"/>
       </w:pPr>
-      <w:rPr/>
     </w:lvl>
     <w:lvl w:ilvl="2">
       <w:start w:val="1"/>
@@ -162,7 +545,6 @@
         </w:tabs>
         <w:ind w:left="1440" w:hanging="360"/>
       </w:pPr>
-      <w:rPr/>
     </w:lvl>
     <w:lvl w:ilvl="3">
       <w:start w:val="1"/>
@@ -175,7 +557,6 @@
         </w:tabs>
         <w:ind w:left="1800" w:hanging="360"/>
       </w:pPr>
-      <w:rPr/>
     </w:lvl>
     <w:lvl w:ilvl="4">
       <w:start w:val="1"/>
@@ -188,7 +569,6 @@
         </w:tabs>
         <w:ind w:left="2160" w:hanging="360"/>
       </w:pPr>
-      <w:rPr/>
     </w:lvl>
     <w:lvl w:ilvl="5">
       <w:start w:val="1"/>
@@ -201,7 +581,6 @@
         </w:tabs>
         <w:ind w:left="2520" w:hanging="360"/>
       </w:pPr>
-      <w:rPr/>
     </w:lvl>
     <w:lvl w:ilvl="6">
       <w:start w:val="1"/>
@@ -214,7 +593,6 @@
         </w:tabs>
         <w:ind w:left="2880" w:hanging="360"/>
       </w:pPr>
-      <w:rPr/>
     </w:lvl>
     <w:lvl w:ilvl="7">
       <w:start w:val="1"/>
@@ -227,7 +605,6 @@
         </w:tabs>
         <w:ind w:left="3240" w:hanging="360"/>
       </w:pPr>
-      <w:rPr/>
     </w:lvl>
     <w:lvl w:ilvl="8">
       <w:start w:val="1"/>
@@ -240,7 +617,6 @@
         </w:tabs>
         <w:ind w:left="3600" w:hanging="360"/>
       </w:pPr>
-      <w:rPr/>
     </w:lvl>
   </w:abstractNum>
   <w:abstractNum w:abstractNumId="2">
@@ -251,9 +627,6 @@
       <w:lvlText w:val=""/>
       <w:lvlJc w:val="left"/>
       <w:pPr>
-        <w:tabs>
-          <w:tab w:val="num" w:pos="0"/>
-        </w:tabs>
         <w:ind w:left="0" w:hanging="0"/>
       </w:pPr>
     </w:lvl>
@@ -264,9 +637,6 @@
       <w:lvlText w:val=""/>
       <w:lvlJc w:val="left"/>
       <w:pPr>
-        <w:tabs>
-          <w:tab w:val="num" w:pos="0"/>
-        </w:tabs>
         <w:ind w:left="0" w:hanging="0"/>
       </w:pPr>
     </w:lvl>
@@ -277,9 +647,6 @@
       <w:lvlText w:val=""/>
       <w:lvlJc w:val="left"/>
       <w:pPr>
-        <w:tabs>
-          <w:tab w:val="num" w:pos="0"/>
-        </w:tabs>
         <w:ind w:left="0" w:hanging="0"/>
       </w:pPr>
     </w:lvl>
@@ -290,9 +657,6 @@
       <w:lvlText w:val=""/>
       <w:lvlJc w:val="left"/>
       <w:pPr>
-        <w:tabs>
-          <w:tab w:val="num" w:pos="0"/>
-        </w:tabs>
         <w:ind w:left="0" w:hanging="0"/>
       </w:pPr>
     </w:lvl>
@@ -303,9 +667,6 @@
       <w:lvlText w:val=""/>
       <w:lvlJc w:val="left"/>
       <w:pPr>
-        <w:tabs>
-          <w:tab w:val="num" w:pos="0"/>
-        </w:tabs>
         <w:ind w:left="0" w:hanging="0"/>
       </w:pPr>
     </w:lvl>
@@ -316,9 +677,6 @@
       <w:lvlText w:val=""/>
       <w:lvlJc w:val="left"/>
       <w:pPr>
-        <w:tabs>
-          <w:tab w:val="num" w:pos="0"/>
-        </w:tabs>
         <w:ind w:left="0" w:hanging="0"/>
       </w:pPr>
     </w:lvl>
@@ -329,9 +687,6 @@
       <w:lvlText w:val=""/>
       <w:lvlJc w:val="left"/>
       <w:pPr>
-        <w:tabs>
-          <w:tab w:val="num" w:pos="0"/>
-        </w:tabs>
         <w:ind w:left="0" w:hanging="0"/>
       </w:pPr>
     </w:lvl>
@@ -342,9 +697,6 @@
       <w:lvlText w:val=""/>
       <w:lvlJc w:val="left"/>
       <w:pPr>
-        <w:tabs>
-          <w:tab w:val="num" w:pos="0"/>
-        </w:tabs>
         <w:ind w:left="0" w:hanging="0"/>
       </w:pPr>
     </w:lvl>
@@ -355,9 +707,6 @@
       <w:lvlText w:val=""/>
       <w:lvlJc w:val="left"/>
       <w:pPr>
-        <w:tabs>
-          <w:tab w:val="num" w:pos="0"/>
-        </w:tabs>
         <w:ind w:left="0" w:hanging="0"/>
       </w:pPr>
     </w:lvl>
@@ -378,16 +727,12 @@
       <w:rPr>
         <w:rFonts w:ascii="Liberation Serif" w:hAnsi="Liberation Serif" w:eastAsia="Noto Serif CJK SC" w:cs="Lohit Devanagari"/>
         <w:kern w:val="2"/>
-        <w:sz w:val="24"/>
         <w:szCs w:val="24"/>
         <w:lang w:val="en-US" w:eastAsia="zh-CN" w:bidi="hi-IN"/>
       </w:rPr>
     </w:rPrDefault>
     <w:pPrDefault>
-      <w:pPr>
-        <w:widowControl/>
-        <w:suppressAutoHyphens w:val="true"/>
-      </w:pPr>
+      <w:pPr/>
     </w:pPrDefault>
   </w:docDefaults>
   <w:style w:type="paragraph" w:styleId="Normal">
@@ -395,10 +740,10 @@
     <w:qFormat/>
     <w:pPr>
       <w:widowControl/>
-      <w:kinsoku w:val="true"/>
-      <w:overflowPunct w:val="true"/>
-      <w:autoSpaceDE w:val="true"/>
+      <w:suppressAutoHyphens w:val="true"/>
+      <w:overflowPunct w:val="false"/>
       <w:bidi w:val="0"/>
+      <w:jc w:val="left"/>
     </w:pPr>
     <w:rPr>
       <w:rFonts w:ascii="Liberation Serif" w:hAnsi="Liberation Serif" w:eastAsia="Noto Serif CJK SC" w:cs="Lohit Devanagari"/>
@@ -472,5 +817,12 @@
       <w:rFonts w:cs="Lohit Devanagari"/>
     </w:rPr>
   </w:style>
+  <w:style w:type="paragraph" w:styleId="Illustration">
+    <w:name w:val="Illustration"/>
+    <w:basedOn w:val="Caption"/>
+    <w:qFormat/>
+    <w:pPr/>
+    <w:rPr/>
+  </w:style>
 </w:styles>
 </file>
</xml_diff>

<commit_message>
Finished qs 8 and 9
</commit_message>
<xml_diff>
--- a/Lab6/Lab6.docx
+++ b/Lab6/Lab6.docx
@@ -1,8 +1,8 @@
 
 <file path=word/document.xml><?xml version="1.0" encoding="utf-8"?>
-<w:document xmlns:wpc="http://schemas.microsoft.com/office/word/2010/wordprocessingCanvas" xmlns:cx="http://schemas.microsoft.com/office/drawing/2014/chartex" xmlns:cx1="http://schemas.microsoft.com/office/drawing/2015/9/8/chartex" xmlns:mc="http://schemas.openxmlformats.org/markup-compatibility/2006" xmlns:o="urn:schemas-microsoft-com:office:office" xmlns:r="http://schemas.openxmlformats.org/officeDocument/2006/relationships" xmlns:m="http://schemas.openxmlformats.org/officeDocument/2006/math" xmlns:v="urn:schemas-microsoft-com:vml" xmlns:wp14="http://schemas.microsoft.com/office/word/2010/wordprocessingDrawing" xmlns:wp="http://schemas.openxmlformats.org/drawingml/2006/wordprocessingDrawing" xmlns:w10="urn:schemas-microsoft-com:office:word" xmlns:w="http://schemas.openxmlformats.org/wordprocessingml/2006/main" xmlns:w14="http://schemas.microsoft.com/office/word/2010/wordml" xmlns:w15="http://schemas.microsoft.com/office/word/2012/wordml" xmlns:w16se="http://schemas.microsoft.com/office/word/2015/wordml/symex" xmlns:wpg="http://schemas.microsoft.com/office/word/2010/wordprocessingGroup" xmlns:wpi="http://schemas.microsoft.com/office/word/2010/wordprocessingInk" xmlns:wne="http://schemas.microsoft.com/office/word/2006/wordml" xmlns:wps="http://schemas.microsoft.com/office/word/2010/wordprocessingShape" mc:Ignorable="w14 w15 w16se wp14">
+<w:document xmlns:wpc="http://schemas.microsoft.com/office/word/2010/wordprocessingCanvas" xmlns:cx="http://schemas.microsoft.com/office/drawing/2014/chartex" xmlns:cx1="http://schemas.microsoft.com/office/drawing/2015/9/8/chartex" xmlns:mc="http://schemas.openxmlformats.org/markup-compatibility/2006" xmlns:o="urn:schemas-microsoft-com:office:office" xmlns:r="http://schemas.openxmlformats.org/officeDocument/2006/relationships" xmlns:m="http://schemas.openxmlformats.org/officeDocument/2006/math" xmlns:v="urn:schemas-microsoft-com:vml" xmlns:wp14="http://schemas.microsoft.com/office/word/2010/wordprocessingDrawing" xmlns:wp="http://schemas.openxmlformats.org/drawingml/2006/wordprocessingDrawing" xmlns:w10="urn:schemas-microsoft-com:office:word" xmlns:w="http://schemas.openxmlformats.org/wordprocessingml/2006/main" xmlns:w14="http://schemas.microsoft.com/office/word/2010/wordml" xmlns:w15="http://schemas.microsoft.com/office/word/2012/wordml" xmlns:w16se="http://schemas.microsoft.com/office/word/2015/wordml/symex" xmlns:wpg="http://schemas.microsoft.com/office/word/2010/wordprocessingGroup" xmlns:wpi="http://schemas.microsoft.com/office/word/2010/wordprocessingInk" xmlns:wne="http://schemas.microsoft.com/office/word/2006/wordml" xmlns:wps="http://schemas.microsoft.com/office/word/2010/wordprocessingShape" xmlns:a="http://schemas.openxmlformats.org/drawingml/2006/main" xmlns:pic="http://schemas.openxmlformats.org/drawingml/2006/picture" mc:Ignorable="w14 w15 w16se wp14">
   <w:body>
-    <w:p>
+    <w:p xmlns:wp14="http://schemas.microsoft.com/office/word/2010/wordml" wp14:textId="77777777">
       <w:pPr>
         <w:spacing w:line="480" w:lineRule="auto"/>
         <w:rPr>
@@ -24,7 +24,7 @@
         <w:t xml:space="preserve"> Lab 6</w:t>
       </w:r>
     </w:p>
-    <w:p>
+    <w:p xmlns:wp14="http://schemas.microsoft.com/office/word/2010/wordml" wp14:textId="77777777">
       <w:pPr>
         <w:spacing w:line="480" w:lineRule="auto"/>
         <w:rPr>
@@ -88,15 +88,15 @@
         <w:t>, and Joseph Gonzales</w:t>
       </w:r>
     </w:p>
-    <w:p>
-      <w:pPr>
-        <w:spacing w:line="480" w:lineRule="auto"/>
-        <w:rPr>
-          <w:rFonts w:ascii="Liberation Sans" w:hAnsi="Liberation Sans"/>
-        </w:rPr>
-      </w:pPr>
-    </w:p>
-    <w:p>
+    <w:p xmlns:wp14="http://schemas.microsoft.com/office/word/2010/wordml" wp14:textId="77777777">
+      <w:pPr>
+        <w:spacing w:line="480" w:lineRule="auto"/>
+        <w:rPr>
+          <w:rFonts w:ascii="Liberation Sans" w:hAnsi="Liberation Sans"/>
+        </w:rPr>
+      </w:pPr>
+    </w:p>
+    <w:p xmlns:wp14="http://schemas.microsoft.com/office/word/2010/wordml" wp14:textId="77777777">
       <w:pPr>
         <w:numPr>
           <w:ilvl w:val="0"/>
@@ -114,7 +114,7 @@
         <w:t>LIST, STOR, and RETR</w:t>
       </w:r>
     </w:p>
-    <w:p>
+    <w:p xmlns:wp14="http://schemas.microsoft.com/office/word/2010/wordml" wp14:textId="77777777">
       <w:pPr>
         <w:numPr>
           <w:ilvl w:val="0"/>
@@ -132,7 +132,7 @@
         <w:t xml:space="preserve"> All FTP codes received in order without omissions:</w:t>
       </w:r>
     </w:p>
-    <w:p>
+    <w:p xmlns:wp14="http://schemas.microsoft.com/office/word/2010/wordml" wp14:textId="77777777">
       <w:pPr>
         <w:spacing w:line="480" w:lineRule="auto"/>
         <w:ind w:left="720"/>
@@ -147,7 +147,7 @@
         <w:t>220, 331, 230, 215, 211,</w:t>
       </w:r>
     </w:p>
-    <w:p>
+    <w:p xmlns:wp14="http://schemas.microsoft.com/office/word/2010/wordml" wp14:textId="77777777">
       <w:pPr>
         <w:spacing w:line="480" w:lineRule="auto"/>
         <w:ind w:left="720"/>
@@ -161,10 +161,10 @@
         </w:rPr>
         <w:t>257, 200, 227, 125, 226,</w:t>
       </w:r>
-      <w:bookmarkStart w:id="0" w:name="_GoBack"/>
+      <w:bookmarkStart w:name="_GoBack" w:id="0"/>
       <w:bookmarkEnd w:id="0"/>
     </w:p>
-    <w:p>
+    <w:p xmlns:wp14="http://schemas.microsoft.com/office/word/2010/wordml" wp14:textId="77777777">
       <w:pPr>
         <w:spacing w:line="480" w:lineRule="auto"/>
         <w:ind w:left="720"/>
@@ -179,7 +179,7 @@
         <w:t>220, 331, 230, 250, 257,</w:t>
       </w:r>
     </w:p>
-    <w:p>
+    <w:p xmlns:wp14="http://schemas.microsoft.com/office/word/2010/wordml" wp14:textId="77777777">
       <w:pPr>
         <w:spacing w:line="480" w:lineRule="auto"/>
         <w:ind w:left="720"/>
@@ -194,7 +194,7 @@
         <w:t>200, 227, 125, 226, 227,</w:t>
       </w:r>
     </w:p>
-    <w:p>
+    <w:p xmlns:wp14="http://schemas.microsoft.com/office/word/2010/wordml" wp14:textId="77777777">
       <w:pPr>
         <w:spacing w:line="480" w:lineRule="auto"/>
         <w:ind w:left="720"/>
@@ -209,7 +209,7 @@
         <w:t>125, 226, 250, 257, 227,</w:t>
       </w:r>
     </w:p>
-    <w:p>
+    <w:p xmlns:wp14="http://schemas.microsoft.com/office/word/2010/wordml" wp14:textId="77777777">
       <w:pPr>
         <w:spacing w:line="480" w:lineRule="auto"/>
         <w:ind w:left="720"/>
@@ -224,7 +224,7 @@
         <w:t>125, 226, 250, 257, 200,</w:t>
       </w:r>
     </w:p>
-    <w:p>
+    <w:p xmlns:wp14="http://schemas.microsoft.com/office/word/2010/wordml" wp14:textId="77777777">
       <w:pPr>
         <w:spacing w:line="480" w:lineRule="auto"/>
         <w:ind w:left="720"/>
@@ -239,7 +239,7 @@
         <w:t>227, 125, 226</w:t>
       </w:r>
     </w:p>
-    <w:p>
+    <w:p xmlns:wp14="http://schemas.microsoft.com/office/word/2010/wordml" wp14:textId="77777777">
       <w:pPr>
         <w:numPr>
           <w:ilvl w:val="0"/>
@@ -271,7 +271,7 @@
       </w:r>
       <w:proofErr w:type="spellEnd"/>
     </w:p>
-    <w:p>
+    <w:p xmlns:wp14="http://schemas.microsoft.com/office/word/2010/wordml" wp14:textId="77777777">
       <w:pPr>
         <w:numPr>
           <w:ilvl w:val="0"/>
@@ -289,7 +289,7 @@
         <w:t>The name of the file uploaded is “111.ping”</w:t>
       </w:r>
     </w:p>
-    <w:p>
+    <w:p xmlns:wp14="http://schemas.microsoft.com/office/word/2010/wordml" wp14:textId="77777777">
       <w:pPr>
         <w:numPr>
           <w:ilvl w:val="0"/>
@@ -313,7 +313,7 @@
         <w:t>The name of the file downloaded is “manual.txt”</w:t>
       </w:r>
     </w:p>
-    <w:p>
+    <w:p xmlns:wp14="http://schemas.microsoft.com/office/word/2010/wordml" wp14:textId="77777777">
       <w:pPr>
         <w:numPr>
           <w:ilvl w:val="0"/>
@@ -337,7 +337,7 @@
         <w:t>Packet 21 is the first to perform a “LIST”</w:t>
       </w:r>
     </w:p>
-    <w:p>
+    <w:p xmlns:wp14="http://schemas.microsoft.com/office/word/2010/wordml" wp14:textId="77777777">
       <w:pPr>
         <w:numPr>
           <w:ilvl w:val="0"/>
@@ -361,7 +361,7 @@
         <w:t>Port 21 is used on the server for the transfer</w:t>
       </w:r>
     </w:p>
-    <w:p>
+    <w:p xmlns:wp14="http://schemas.microsoft.com/office/word/2010/wordml" wp14:textId="178BDF9C">
       <w:pPr>
         <w:numPr>
           <w:ilvl w:val="0"/>
@@ -376,10 +376,10 @@
         <w:rPr>
           <w:rFonts w:ascii="Liberation Sans" w:hAnsi="Liberation Sans"/>
         </w:rPr>
-        <w:t xml:space="preserve"> </w:t>
-      </w:r>
-    </w:p>
-    <w:p>
+        <w:t xml:space="preserve"> Files on the server are 1.docx and manual.txt</w:t>
+      </w:r>
+    </w:p>
+    <w:p xmlns:wp14="http://schemas.microsoft.com/office/word/2010/wordml" wp14:textId="40575E54">
       <w:pPr>
         <w:numPr>
           <w:ilvl w:val="0"/>
@@ -394,42 +394,78 @@
         <w:rPr>
           <w:rFonts w:ascii="Liberation Sans" w:hAnsi="Liberation Sans"/>
         </w:rPr>
-        <w:t xml:space="preserve"> </w:t>
-      </w:r>
-    </w:p>
-    <w:p>
+        <w:t xml:space="preserve"> Ports 49430 and 49440 are used by the clients </w:t>
+      </w:r>
+      <w:r>
+        <w:rPr>
+          <w:rFonts w:ascii="Liberation Sans" w:hAnsi="Liberation Sans"/>
+        </w:rPr>
+        <w:t>for the</w:t>
+      </w:r>
+      <w:r>
+        <w:rPr>
+          <w:rFonts w:ascii="Liberation Sans" w:hAnsi="Liberation Sans"/>
+        </w:rPr>
+        <w:t xml:space="preserve"> transfer</w:t>
+      </w:r>
+    </w:p>
+    <w:p xmlns:wp14="http://schemas.microsoft.com/office/word/2010/wordml" wp14:textId="2CE8A0F8">
+      <w:pPr>
+        <w:spacing w:line="480" w:lineRule="auto"/>
+        <w:ind w:left="0"/>
+      </w:pPr>
+    </w:p>
+    <w:p xmlns:wp14="http://schemas.microsoft.com/office/word/2010/wordml" wp14:textId="4080D01B">
+      <w:pPr>
+        <w:spacing w:line="480" w:lineRule="auto"/>
+        <w:ind w:left="0"/>
+      </w:pPr>
+    </w:p>
+    <w:p xmlns:wp14="http://schemas.microsoft.com/office/word/2010/wordml" wp14:textId="22A41AA1">
+      <w:pPr>
+        <w:pStyle w:val="Normal"/>
+        <w:spacing w:line="480" w:lineRule="auto"/>
+        <w:ind w:left="0"/>
+      </w:pPr>
+    </w:p>
+    <w:p xmlns:wp14="http://schemas.microsoft.com/office/word/2010/wordml" wp14:textId="569EA364">
+      <w:pPr>
+        <w:pStyle w:val="Normal"/>
+        <w:spacing w:line="480" w:lineRule="auto"/>
+        <w:ind w:left="0"/>
+      </w:pPr>
+    </w:p>
+    <w:p xmlns:wp14="http://schemas.microsoft.com/office/word/2010/wordml" wp14:textId="5637EEC3">
+      <w:pPr>
+        <w:pStyle w:val="Normal"/>
+        <w:spacing w:line="480" w:lineRule="auto"/>
+        <w:ind w:left="0"/>
+      </w:pPr>
+    </w:p>
+    <w:p xmlns:wp14="http://schemas.microsoft.com/office/word/2010/wordml" wp14:textId="05B7F034">
+      <w:pPr>
+        <w:pStyle w:val="Normal"/>
+        <w:spacing w:line="480" w:lineRule="auto"/>
+        <w:ind w:left="0"/>
+      </w:pPr>
+    </w:p>
+    <w:p xmlns:wp14="http://schemas.microsoft.com/office/word/2010/wordml" wp14:textId="016AFD01">
+      <w:pPr>
+        <w:spacing w:line="480" w:lineRule="auto"/>
+        <w:ind w:left="0"/>
+      </w:pPr>
+    </w:p>
+    <w:p xmlns:wp14="http://schemas.microsoft.com/office/word/2010/wordml" wp14:textId="77777777">
       <w:pPr>
         <w:numPr>
           <w:ilvl w:val="0"/>
           <w:numId w:val="1"/>
         </w:numPr>
         <w:spacing w:line="480" w:lineRule="auto"/>
-        <w:rPr>
-          <w:rFonts w:ascii="Liberation Sans" w:hAnsi="Liberation Sans"/>
-        </w:rPr>
-      </w:pPr>
-      <w:r>
-        <w:rPr>
-          <w:rFonts w:ascii="Liberation Sans" w:hAnsi="Liberation Sans"/>
-        </w:rPr>
-        <w:t xml:space="preserve"> </w:t>
-      </w:r>
-      <w:r>
-        <w:rPr>
-          <w:rFonts w:ascii="Liberation Sans" w:hAnsi="Liberation Sans"/>
-        </w:rPr>
-        <w:br/>
-      </w:r>
-    </w:p>
-    <w:p>
-      <w:pPr>
-        <w:numPr>
-          <w:ilvl w:val="0"/>
-          <w:numId w:val="1"/>
-        </w:numPr>
-        <w:spacing w:line="480" w:lineRule="auto"/>
-      </w:pPr>
-      <w:r>
+        <w:rPr/>
+      </w:pPr>
+      <w:r>
+        <w:rPr/>
         <w:lastRenderedPageBreak/>
         <w:t>Operating System: Ubuntu 18.04.5</w:t>
       </w:r>
@@ -441,7 +477,7 @@
         <mc:AlternateContent>
           <mc:Choice Requires="wps">
             <w:drawing>
-              <wp:anchor distT="0" distB="0" distL="0" distR="0" simplePos="0" relativeHeight="2" behindDoc="0" locked="0" layoutInCell="1" allowOverlap="1">
+              <wp:anchor xmlns:wp14="http://schemas.microsoft.com/office/word/2010/wordprocessingDrawing" distT="0" distB="0" distL="0" distR="0" simplePos="0" relativeHeight="2" behindDoc="0" locked="0" layoutInCell="1" allowOverlap="1" wp14:anchorId="3B2C4600" wp14:editId="7777777">
                 <wp:simplePos x="0" y="0"/>
                 <wp:positionH relativeFrom="column">
                   <wp:posOffset>114300</wp:posOffset>
@@ -469,7 +505,7 @@
                       </wps:spPr>
                       <wps:txbx>
                         <w:txbxContent>
-                          <w:p>
+                          <w:p xmlns:wp14="http://schemas.microsoft.com/office/word/2010/wordml" wp14:textId="77777777">
                             <w:pPr>
                               <w:pStyle w:val="Caption"/>
                               <w:jc w:val="center"/>
@@ -480,7 +516,7 @@
                                 <w:lang w:bidi="ar-SA"/>
                               </w:rPr>
                               <w:drawing>
-                                <wp:inline distT="0" distB="0" distL="0" distR="0">
+                                <wp:inline xmlns:wp14="http://schemas.microsoft.com/office/word/2010/wordprocessingDrawing" distT="0" distB="0" distL="0" distR="0" wp14:anchorId="0DE7D285" wp14:editId="7777777">
                                   <wp:extent cx="6103620" cy="6336030"/>
                                   <wp:effectExtent l="0" t="0" r="0" b="0"/>
                                   <wp:docPr id="2" name="Image1"/>
@@ -539,11 +575,11 @@
             </w:drawing>
           </mc:Choice>
           <mc:Fallback>
-            <w:pict>
+            <w:pict w14:anchorId="731D8747">
               <v:rect style="position:absolute;rotation:0;width:480.6pt;height:521.3pt;mso-wrap-distance-left:0pt;mso-wrap-distance-right:0pt;mso-wrap-distance-top:0pt;mso-wrap-distance-bottom:0pt;margin-top:28.35pt;mso-position-vertical-relative:text;margin-left:9pt;mso-position-horizontal-relative:text">
                 <v:textbox inset="0in,0in,0in,0in">
                   <w:txbxContent>
-                    <w:p>
+                    <w:p wp14:textId="77777777">
                       <w:pPr>
                         <w:pStyle w:val="Caption"/>
                         <w:spacing w:before="120" w:after="120"/>
@@ -553,7 +589,7 @@
                       <w:r>
                         <w:rPr/>
                         <w:drawing>
-                          <wp:inline distT="0" distB="0" distL="0" distR="0">
+                          <wp:inline xmlns:wp14="http://schemas.microsoft.com/office/word/2010/wordprocessingDrawing" distT="0" distB="0" distL="0" distR="0" wp14:anchorId="2109B124" wp14:editId="7777777">
                             <wp:extent cx="6103620" cy="6336030"/>
                             <wp:effectExtent l="0" t="0" r="0" b="0"/>
                             <wp:docPr id="3" name="Image1" descr=""/>
@@ -612,11 +648,50 @@
     </w:p>
     <w:p>
       <w:pPr>
+        <w:spacing w:line="480" w:lineRule="auto"/>
+        <w:ind w:left="0"/>
+        <w:rPr>
+          <w:rFonts w:ascii="Liberation Sans" w:hAnsi="Liberation Sans"/>
+        </w:rPr>
+      </w:pPr>
+    </w:p>
+    <w:p>
+      <w:pPr>
+        <w:pStyle w:val="Normal"/>
+        <w:spacing w:line="480" w:lineRule="auto"/>
+        <w:ind w:left="0"/>
+        <w:rPr>
+          <w:rFonts w:ascii="Liberation Sans" w:hAnsi="Liberation Sans"/>
+        </w:rPr>
+      </w:pPr>
+    </w:p>
+    <w:p>
+      <w:pPr>
+        <w:pStyle w:val="Normal"/>
+        <w:spacing w:line="480" w:lineRule="auto"/>
+        <w:ind w:left="0"/>
+        <w:rPr>
+          <w:rFonts w:ascii="Liberation Sans" w:hAnsi="Liberation Sans"/>
+        </w:rPr>
+      </w:pPr>
+    </w:p>
+    <w:p>
+      <w:pPr>
+        <w:spacing w:line="480" w:lineRule="auto"/>
+        <w:ind w:left="0"/>
+        <w:rPr>
+          <w:rFonts w:ascii="Liberation Sans" w:hAnsi="Liberation Sans"/>
+        </w:rPr>
+      </w:pPr>
+    </w:p>
+    <w:p xmlns:wp14="http://schemas.microsoft.com/office/word/2010/wordml" wp14:textId="3238924E">
+      <w:pPr>
         <w:numPr>
           <w:ilvl w:val="0"/>
           <w:numId w:val="1"/>
         </w:numPr>
         <w:spacing w:line="480" w:lineRule="auto"/>
+        <w:rPr/>
       </w:pPr>
       <w:r>
         <w:rPr>
@@ -624,197 +699,132 @@
         </w:rPr>
         <w:t xml:space="preserve">When I performed the ftp of both binary and </w:t>
       </w:r>
-      <w:proofErr w:type="spellStart"/>
       <w:r>
         <w:rPr>
           <w:rFonts w:ascii="Liberation Sans" w:hAnsi="Liberation Sans"/>
         </w:rPr>
         <w:t>ascii</w:t>
       </w:r>
-      <w:proofErr w:type="spellEnd"/>
       <w:r>
         <w:rPr>
           <w:rFonts w:ascii="Liberation Sans" w:hAnsi="Liberation Sans"/>
         </w:rPr>
         <w:t xml:space="preserve"> version of the same file, I was operating under Ubuntu 18.04.5. There are some </w:t>
       </w:r>
-      <w:proofErr w:type="spellStart"/>
-      <w:r>
-        <w:rPr>
-          <w:rFonts w:ascii="Liberation Sans" w:hAnsi="Liberation Sans"/>
-        </w:rPr>
-        <w:t>noticable</w:t>
-      </w:r>
-      <w:proofErr w:type="spellEnd"/>
+      <w:r>
+        <w:rPr>
+          <w:rFonts w:ascii="Liberation Sans" w:hAnsi="Liberation Sans"/>
+        </w:rPr>
+        <w:t>noticeable</w:t>
+      </w:r>
       <w:r>
         <w:rPr>
           <w:rFonts w:ascii="Liberation Sans" w:hAnsi="Liberation Sans"/>
         </w:rPr>
         <w:t xml:space="preserve"> differences between the binary and </w:t>
       </w:r>
-      <w:proofErr w:type="spellStart"/>
       <w:r>
         <w:rPr>
           <w:rFonts w:ascii="Liberation Sans" w:hAnsi="Liberation Sans"/>
         </w:rPr>
         <w:t>ascii</w:t>
       </w:r>
-      <w:proofErr w:type="spellEnd"/>
       <w:r>
         <w:rPr>
           <w:rFonts w:ascii="Liberation Sans" w:hAnsi="Liberation Sans"/>
         </w:rPr>
         <w:t xml:space="preserve"> files. The logo on the upper left of the first page in the </w:t>
       </w:r>
-      <w:proofErr w:type="spellStart"/>
       <w:r>
         <w:rPr>
           <w:rFonts w:ascii="Liberation Sans" w:hAnsi="Liberation Sans"/>
         </w:rPr>
         <w:t>ascii</w:t>
       </w:r>
-      <w:proofErr w:type="spellEnd"/>
-      <w:r>
-        <w:rPr>
-          <w:rFonts w:ascii="Liberation Sans" w:hAnsi="Liberation Sans"/>
-        </w:rPr>
-        <w:t xml:space="preserve"> file seems </w:t>
-      </w:r>
-      <w:r>
-        <w:rPr>
-          <w:rFonts w:ascii="Liberation Sans" w:hAnsi="Liberation Sans"/>
-        </w:rPr>
-        <w:t xml:space="preserve">to get distorted a little whereas in the binary file it is perfect. The </w:t>
-      </w:r>
-      <w:proofErr w:type="spellStart"/>
+      <w:r>
+        <w:rPr>
+          <w:rFonts w:ascii="Liberation Sans" w:hAnsi="Liberation Sans"/>
+        </w:rPr>
+        <w:t xml:space="preserve"> file seems to get distorted a little whereas in the binary file it is perfect. The </w:t>
+      </w:r>
       <w:r>
         <w:rPr>
           <w:rFonts w:ascii="Liberation Sans" w:hAnsi="Liberation Sans"/>
         </w:rPr>
         <w:t>ascii</w:t>
       </w:r>
-      <w:proofErr w:type="spellEnd"/>
-      <w:r>
-        <w:rPr>
-          <w:rFonts w:ascii="Liberation Sans" w:hAnsi="Liberation Sans"/>
-        </w:rPr>
-        <w:t xml:space="preserve"> file also seems to lack Observation 3 and Section 3 Summary and Conclusions on page 7 as opposed to </w:t>
-      </w:r>
-      <w:r>
-        <w:rPr>
-          <w:rFonts w:ascii="Liberation Sans" w:hAnsi="Liberation Sans"/>
-        </w:rPr>
-        <w:lastRenderedPageBreak/>
-        <w:t>the binary file where this both of these sections exist. Besides these two maj</w:t>
-      </w:r>
-      <w:r>
-        <w:rPr>
-          <w:rFonts w:ascii="Liberation Sans" w:hAnsi="Liberation Sans"/>
-        </w:rPr>
-        <w:t xml:space="preserve">or differences, both the </w:t>
-      </w:r>
-      <w:proofErr w:type="spellStart"/>
+      <w:r>
+        <w:rPr>
+          <w:rFonts w:ascii="Liberation Sans" w:hAnsi="Liberation Sans"/>
+        </w:rPr>
+        <w:t xml:space="preserve"> file also seems to lack Observation 3 and Section 3 Summary and Conclusions on page 7 as opposed to the binary file where this both of these sections exist. Besides these two major differences, both the </w:t>
+      </w:r>
       <w:r>
         <w:rPr>
           <w:rFonts w:ascii="Liberation Sans" w:hAnsi="Liberation Sans"/>
         </w:rPr>
         <w:t>ascii</w:t>
       </w:r>
-      <w:proofErr w:type="spellEnd"/>
       <w:r>
         <w:rPr>
           <w:rFonts w:ascii="Liberation Sans" w:hAnsi="Liberation Sans"/>
         </w:rPr>
         <w:t xml:space="preserve"> and binary files are the same. The reason why these two files were different is because binary FTP transfers files exactly as they are without any conversion and </w:t>
       </w:r>
-      <w:proofErr w:type="spellStart"/>
       <w:r>
         <w:rPr>
           <w:rFonts w:ascii="Liberation Sans" w:hAnsi="Liberation Sans"/>
         </w:rPr>
         <w:t>ascii</w:t>
       </w:r>
-      <w:proofErr w:type="spellEnd"/>
-      <w:r>
-        <w:rPr>
-          <w:rFonts w:ascii="Liberation Sans" w:hAnsi="Liberation Sans"/>
-        </w:rPr>
-        <w:t xml:space="preserve"> FTP transfers converts all the various characters in the </w:t>
-      </w:r>
-      <w:r>
-        <w:rPr>
-          <w:rFonts w:ascii="Liberation Sans" w:hAnsi="Liberation Sans"/>
-        </w:rPr>
-        <w:t>file based upon the operating system used by the client. Binary FTP transfers preserve the integrity of the document, especially if it’s an image such as the logo on the upper left portion on page 1 which is why the binary version kept the logo intact as o</w:t>
-      </w:r>
-      <w:r>
-        <w:rPr>
-          <w:rFonts w:ascii="Liberation Sans" w:hAnsi="Liberation Sans"/>
-        </w:rPr>
-        <w:t xml:space="preserve">pposed to the </w:t>
-      </w:r>
-      <w:proofErr w:type="spellStart"/>
+      <w:r>
+        <w:rPr>
+          <w:rFonts w:ascii="Liberation Sans" w:hAnsi="Liberation Sans"/>
+        </w:rPr>
+        <w:t xml:space="preserve"> FTP transfers converts all the various characters in the file based upon the operating system used by the client. Binary FTP transfers preserve the integrity of the document, especially if it’s an image such as the logo on the upper left portion on page 1 which is why the binary version kept the logo intact as opposed to the </w:t>
+      </w:r>
       <w:r>
         <w:rPr>
           <w:rFonts w:ascii="Liberation Sans" w:hAnsi="Liberation Sans"/>
         </w:rPr>
         <w:t>ascii</w:t>
       </w:r>
-      <w:proofErr w:type="spellEnd"/>
       <w:r>
         <w:rPr>
           <w:rFonts w:ascii="Liberation Sans" w:hAnsi="Liberation Sans"/>
         </w:rPr>
         <w:t xml:space="preserve"> version where the image became distorted. </w:t>
       </w:r>
-      <w:proofErr w:type="spellStart"/>
       <w:r>
         <w:rPr>
           <w:rFonts w:ascii="Liberation Sans" w:hAnsi="Liberation Sans"/>
         </w:rPr>
         <w:t>Ascii</w:t>
       </w:r>
-      <w:proofErr w:type="spellEnd"/>
-      <w:r>
-        <w:rPr>
-          <w:rFonts w:ascii="Liberation Sans" w:hAnsi="Liberation Sans"/>
-        </w:rPr>
-        <w:t xml:space="preserve"> FTP transfers are usually used to transfer text files that can be easily read using a text editor and handle the end of lines better than binary ftp transfers would. As to why there is a m</w:t>
-      </w:r>
-      <w:r>
-        <w:rPr>
-          <w:rFonts w:ascii="Liberation Sans" w:hAnsi="Liberation Sans"/>
-        </w:rPr>
-        <w:t xml:space="preserve">issing section in the </w:t>
-      </w:r>
-      <w:proofErr w:type="spellStart"/>
+      <w:r>
+        <w:rPr>
+          <w:rFonts w:ascii="Liberation Sans" w:hAnsi="Liberation Sans"/>
+        </w:rPr>
+        <w:t xml:space="preserve"> FTP transfers are usually used to transfer text files that can be easily read using a text editor and handle the end of lines better than binary ftp transfers would. As to why there is a missing section in the </w:t>
+      </w:r>
       <w:r>
         <w:rPr>
           <w:rFonts w:ascii="Liberation Sans" w:hAnsi="Liberation Sans"/>
         </w:rPr>
         <w:t>ascii</w:t>
       </w:r>
-      <w:proofErr w:type="spellEnd"/>
-      <w:r>
-        <w:rPr>
-          <w:rFonts w:ascii="Liberation Sans" w:hAnsi="Liberation Sans"/>
-        </w:rPr>
-        <w:t xml:space="preserve"> version, I would suggest it might have something to do with the warning message given in the terminal output of “WARNING! 429 bare linefeeds received in ASCII mode. File may not have transferred properly.” It could potentially b</w:t>
-      </w:r>
-      <w:r>
-        <w:rPr>
-          <w:rFonts w:ascii="Liberation Sans" w:hAnsi="Liberation Sans"/>
-        </w:rPr>
-        <w:t xml:space="preserve">e due to when trying to convert everything in the pdf over to </w:t>
-      </w:r>
-      <w:proofErr w:type="spellStart"/>
+      <w:r>
+        <w:rPr>
+          <w:rFonts w:ascii="Liberation Sans" w:hAnsi="Liberation Sans"/>
+        </w:rPr>
+        <w:t xml:space="preserve"> version, I would suggest it might have something to do with the warning message given in the terminal output of “WARNING! 429 bare linefeeds received in ASCII mode. File may not have transferred properly.” It could potentially be due to when trying to convert everything in the pdf over to </w:t>
+      </w:r>
       <w:r>
         <w:rPr>
           <w:rFonts w:ascii="Liberation Sans" w:hAnsi="Liberation Sans"/>
         </w:rPr>
         <w:t>ascii</w:t>
       </w:r>
-      <w:proofErr w:type="spellEnd"/>
       <w:r>
         <w:rPr>
           <w:rFonts w:ascii="Liberation Sans" w:hAnsi="Liberation Sans"/>
@@ -822,14 +832,11 @@
         <w:t xml:space="preserve"> format, some portions ended up getting corrupt or lost. </w:t>
       </w:r>
       <w:r>
-        <w:rPr>
-          <w:rFonts w:ascii="Liberation Sans" w:hAnsi="Liberation Sans"/>
-        </w:rPr>
         <w:br/>
       </w:r>
     </w:p>
     <w:sectPr>
-      <w:pgSz w:w="12240" w:h="15840"/>
+      <w:pgSz w:w="12240" w:h="15840" w:orient="portrait"/>
       <w:pgMar w:top="1134" w:right="1134" w:bottom="1134" w:left="1134" w:header="0" w:footer="0" w:gutter="0"/>
       <w:cols w:space="720"/>
       <w:formProt w:val="0"/>
@@ -1059,11 +1066,11 @@
 </file>
 
 <file path=word/styles.xml><?xml version="1.0" encoding="utf-8"?>
-<w:styles xmlns:mc="http://schemas.openxmlformats.org/markup-compatibility/2006" xmlns:r="http://schemas.openxmlformats.org/officeDocument/2006/relationships" xmlns:w="http://schemas.openxmlformats.org/wordprocessingml/2006/main" xmlns:w14="http://schemas.microsoft.com/office/word/2010/wordml" xmlns:w15="http://schemas.microsoft.com/office/word/2012/wordml" xmlns:w16se="http://schemas.microsoft.com/office/word/2015/wordml/symex" mc:Ignorable="w14 w15 w16se">
+<w:styles xmlns:wp14="http://schemas.microsoft.com/office/word/2010/wordprocessingDrawing" xmlns:mc="http://schemas.openxmlformats.org/markup-compatibility/2006" xmlns:r="http://schemas.openxmlformats.org/officeDocument/2006/relationships" xmlns:w="http://schemas.openxmlformats.org/wordprocessingml/2006/main" xmlns:w14="http://schemas.microsoft.com/office/word/2010/wordml" xmlns:w15="http://schemas.microsoft.com/office/word/2012/wordml" xmlns:w16se="http://schemas.microsoft.com/office/word/2015/wordml/symex" mc:Ignorable="w14 w15 w16se wp14">
   <w:docDefaults>
     <w:rPrDefault>
       <w:rPr>
-        <w:rFonts w:ascii="Liberation Serif" w:eastAsia="Noto Serif CJK SC" w:hAnsi="Liberation Serif" w:cs="Lohit Devanagari"/>
+        <w:rFonts w:ascii="Liberation Serif" w:hAnsi="Liberation Serif" w:eastAsia="Noto Serif CJK SC" w:cs="Lohit Devanagari"/>
         <w:kern w:val="2"/>
         <w:szCs w:val="24"/>
         <w:lang w:val="en-US" w:eastAsia="zh-CN" w:bidi="hi-IN"/>
@@ -1074,14 +1081,14 @@
   <w:latentStyles w:defLockedState="0" w:defUIPriority="99" w:defSemiHidden="0" w:defUnhideWhenUsed="0" w:defQFormat="0" w:count="371">
     <w:lsdException w:name="Normal" w:uiPriority="0" w:qFormat="1"/>
     <w:lsdException w:name="heading 1" w:uiPriority="9" w:qFormat="1"/>
-    <w:lsdException w:name="heading 2" w:semiHidden="1" w:uiPriority="9" w:unhideWhenUsed="1" w:qFormat="1"/>
-    <w:lsdException w:name="heading 3" w:semiHidden="1" w:uiPriority="9" w:unhideWhenUsed="1" w:qFormat="1"/>
-    <w:lsdException w:name="heading 4" w:semiHidden="1" w:uiPriority="9" w:unhideWhenUsed="1" w:qFormat="1"/>
-    <w:lsdException w:name="heading 5" w:semiHidden="1" w:uiPriority="9" w:unhideWhenUsed="1" w:qFormat="1"/>
-    <w:lsdException w:name="heading 6" w:semiHidden="1" w:uiPriority="9" w:unhideWhenUsed="1" w:qFormat="1"/>
-    <w:lsdException w:name="heading 7" w:semiHidden="1" w:uiPriority="9" w:unhideWhenUsed="1" w:qFormat="1"/>
-    <w:lsdException w:name="heading 8" w:semiHidden="1" w:uiPriority="9" w:unhideWhenUsed="1" w:qFormat="1"/>
-    <w:lsdException w:name="heading 9" w:semiHidden="1" w:uiPriority="9" w:unhideWhenUsed="1" w:qFormat="1"/>
+    <w:lsdException w:name="heading 2" w:uiPriority="9" w:semiHidden="1" w:unhideWhenUsed="1" w:qFormat="1"/>
+    <w:lsdException w:name="heading 3" w:uiPriority="9" w:semiHidden="1" w:unhideWhenUsed="1" w:qFormat="1"/>
+    <w:lsdException w:name="heading 4" w:uiPriority="9" w:semiHidden="1" w:unhideWhenUsed="1" w:qFormat="1"/>
+    <w:lsdException w:name="heading 5" w:uiPriority="9" w:semiHidden="1" w:unhideWhenUsed="1" w:qFormat="1"/>
+    <w:lsdException w:name="heading 6" w:uiPriority="9" w:semiHidden="1" w:unhideWhenUsed="1" w:qFormat="1"/>
+    <w:lsdException w:name="heading 7" w:uiPriority="9" w:semiHidden="1" w:unhideWhenUsed="1" w:qFormat="1"/>
+    <w:lsdException w:name="heading 8" w:uiPriority="9" w:semiHidden="1" w:unhideWhenUsed="1" w:qFormat="1"/>
+    <w:lsdException w:name="heading 9" w:uiPriority="9" w:semiHidden="1" w:unhideWhenUsed="1" w:qFormat="1"/>
     <w:lsdException w:name="index 1" w:semiHidden="1" w:unhideWhenUsed="1"/>
     <w:lsdException w:name="index 2" w:semiHidden="1" w:unhideWhenUsed="1"/>
     <w:lsdException w:name="index 3" w:semiHidden="1" w:unhideWhenUsed="1"/>
@@ -1091,22 +1098,22 @@
     <w:lsdException w:name="index 7" w:semiHidden="1" w:unhideWhenUsed="1"/>
     <w:lsdException w:name="index 8" w:semiHidden="1" w:unhideWhenUsed="1"/>
     <w:lsdException w:name="index 9" w:semiHidden="1" w:unhideWhenUsed="1"/>
-    <w:lsdException w:name="toc 1" w:semiHidden="1" w:uiPriority="39" w:unhideWhenUsed="1"/>
-    <w:lsdException w:name="toc 2" w:semiHidden="1" w:uiPriority="39" w:unhideWhenUsed="1"/>
-    <w:lsdException w:name="toc 3" w:semiHidden="1" w:uiPriority="39" w:unhideWhenUsed="1"/>
-    <w:lsdException w:name="toc 4" w:semiHidden="1" w:uiPriority="39" w:unhideWhenUsed="1"/>
-    <w:lsdException w:name="toc 5" w:semiHidden="1" w:uiPriority="39" w:unhideWhenUsed="1"/>
-    <w:lsdException w:name="toc 6" w:semiHidden="1" w:uiPriority="39" w:unhideWhenUsed="1"/>
-    <w:lsdException w:name="toc 7" w:semiHidden="1" w:uiPriority="39" w:unhideWhenUsed="1"/>
-    <w:lsdException w:name="toc 8" w:semiHidden="1" w:uiPriority="39" w:unhideWhenUsed="1"/>
-    <w:lsdException w:name="toc 9" w:semiHidden="1" w:uiPriority="39" w:unhideWhenUsed="1"/>
+    <w:lsdException w:name="toc 1" w:uiPriority="39" w:semiHidden="1" w:unhideWhenUsed="1"/>
+    <w:lsdException w:name="toc 2" w:uiPriority="39" w:semiHidden="1" w:unhideWhenUsed="1"/>
+    <w:lsdException w:name="toc 3" w:uiPriority="39" w:semiHidden="1" w:unhideWhenUsed="1"/>
+    <w:lsdException w:name="toc 4" w:uiPriority="39" w:semiHidden="1" w:unhideWhenUsed="1"/>
+    <w:lsdException w:name="toc 5" w:uiPriority="39" w:semiHidden="1" w:unhideWhenUsed="1"/>
+    <w:lsdException w:name="toc 6" w:uiPriority="39" w:semiHidden="1" w:unhideWhenUsed="1"/>
+    <w:lsdException w:name="toc 7" w:uiPriority="39" w:semiHidden="1" w:unhideWhenUsed="1"/>
+    <w:lsdException w:name="toc 8" w:uiPriority="39" w:semiHidden="1" w:unhideWhenUsed="1"/>
+    <w:lsdException w:name="toc 9" w:uiPriority="39" w:semiHidden="1" w:unhideWhenUsed="1"/>
     <w:lsdException w:name="Normal Indent" w:semiHidden="1" w:unhideWhenUsed="1"/>
     <w:lsdException w:name="footnote text" w:semiHidden="1" w:unhideWhenUsed="1"/>
     <w:lsdException w:name="annotation text" w:semiHidden="1" w:unhideWhenUsed="1"/>
     <w:lsdException w:name="header" w:semiHidden="1" w:unhideWhenUsed="1"/>
     <w:lsdException w:name="footer" w:semiHidden="1" w:unhideWhenUsed="1"/>
     <w:lsdException w:name="index heading" w:semiHidden="1" w:unhideWhenUsed="1"/>
-    <w:lsdException w:name="caption" w:semiHidden="1" w:uiPriority="35" w:unhideWhenUsed="1" w:qFormat="1"/>
+    <w:lsdException w:name="caption" w:uiPriority="35" w:semiHidden="1" w:unhideWhenUsed="1" w:qFormat="1"/>
     <w:lsdException w:name="table of figures" w:semiHidden="1" w:unhideWhenUsed="1"/>
     <w:lsdException w:name="envelope address" w:semiHidden="1" w:unhideWhenUsed="1"/>
     <w:lsdException w:name="envelope return" w:semiHidden="1" w:unhideWhenUsed="1"/>
@@ -1137,7 +1144,7 @@
     <w:lsdException w:name="Title" w:uiPriority="10" w:qFormat="1"/>
     <w:lsdException w:name="Closing" w:semiHidden="1" w:unhideWhenUsed="1"/>
     <w:lsdException w:name="Signature" w:semiHidden="1" w:unhideWhenUsed="1"/>
-    <w:lsdException w:name="Default Paragraph Font" w:semiHidden="1" w:uiPriority="1" w:unhideWhenUsed="1"/>
+    <w:lsdException w:name="Default Paragraph Font" w:uiPriority="1" w:semiHidden="1" w:unhideWhenUsed="1"/>
     <w:lsdException w:name="Body Text" w:semiHidden="1" w:unhideWhenUsed="1"/>
     <w:lsdException w:name="Body Text Indent" w:semiHidden="1" w:unhideWhenUsed="1"/>
     <w:lsdException w:name="List Continue" w:semiHidden="1" w:unhideWhenUsed="1"/>
@@ -1337,8 +1344,8 @@
     <w:lsdException w:name="Subtle Reference" w:uiPriority="31" w:qFormat="1"/>
     <w:lsdException w:name="Intense Reference" w:uiPriority="32" w:qFormat="1"/>
     <w:lsdException w:name="Book Title" w:uiPriority="33" w:qFormat="1"/>
-    <w:lsdException w:name="Bibliography" w:semiHidden="1" w:uiPriority="37" w:unhideWhenUsed="1"/>
-    <w:lsdException w:name="TOC Heading" w:semiHidden="1" w:uiPriority="39" w:unhideWhenUsed="1" w:qFormat="1"/>
+    <w:lsdException w:name="Bibliography" w:uiPriority="37" w:semiHidden="1" w:unhideWhenUsed="1"/>
+    <w:lsdException w:name="TOC Heading" w:uiPriority="39" w:semiHidden="1" w:unhideWhenUsed="1" w:qFormat="1"/>
     <w:lsdException w:name="Plain Table 1" w:uiPriority="41"/>
     <w:lsdException w:name="Plain Table 2" w:uiPriority="42"/>
     <w:lsdException w:name="Plain Table 3" w:uiPriority="43"/>
@@ -1444,7 +1451,7 @@
     <w:lsdException w:name="List Table 6 Colorful Accent 6" w:uiPriority="51"/>
     <w:lsdException w:name="List Table 7 Colorful Accent 6" w:uiPriority="52"/>
   </w:latentStyles>
-  <w:style w:type="paragraph" w:default="1" w:styleId="Normal">
+  <w:style w:type="paragraph" w:styleId="Normal" w:default="1">
     <w:name w:val="Normal"/>
     <w:qFormat/>
     <w:pPr>
@@ -1455,13 +1462,13 @@
       <w:sz w:val="24"/>
     </w:rPr>
   </w:style>
-  <w:style w:type="character" w:default="1" w:styleId="DefaultParagraphFont">
+  <w:style w:type="character" w:styleId="DefaultParagraphFont" w:default="1">
     <w:name w:val="Default Paragraph Font"/>
     <w:uiPriority w:val="1"/>
     <w:semiHidden/>
     <w:unhideWhenUsed/>
   </w:style>
-  <w:style w:type="table" w:default="1" w:styleId="TableNormal">
+  <w:style w:type="table" w:styleId="TableNormal" w:default="1">
     <w:name w:val="Normal Table"/>
     <w:uiPriority w:val="99"/>
     <w:semiHidden/>
@@ -1476,17 +1483,17 @@
       </w:tblCellMar>
     </w:tblPr>
   </w:style>
-  <w:style w:type="numbering" w:default="1" w:styleId="NoList">
+  <w:style w:type="numbering" w:styleId="NoList" w:default="1">
     <w:name w:val="No List"/>
     <w:uiPriority w:val="99"/>
     <w:semiHidden/>
     <w:unhideWhenUsed/>
   </w:style>
-  <w:style w:type="character" w:customStyle="1" w:styleId="NumberingSymbols">
+  <w:style w:type="character" w:styleId="NumberingSymbols" w:customStyle="1">
     <w:name w:val="Numbering Symbols"/>
     <w:qFormat/>
   </w:style>
-  <w:style w:type="paragraph" w:customStyle="1" w:styleId="Heading">
+  <w:style w:type="paragraph" w:styleId="Heading" w:customStyle="1">
     <w:name w:val="Heading"/>
     <w:basedOn w:val="Normal"/>
     <w:next w:val="BodyText"/>
@@ -1496,7 +1503,7 @@
       <w:spacing w:before="240" w:after="120"/>
     </w:pPr>
     <w:rPr>
-      <w:rFonts w:ascii="Liberation Sans" w:eastAsia="Noto Sans CJK SC" w:hAnsi="Liberation Sans"/>
+      <w:rFonts w:ascii="Liberation Sans" w:hAnsi="Liberation Sans" w:eastAsia="Noto Sans CJK SC"/>
       <w:sz w:val="28"/>
       <w:szCs w:val="28"/>
     </w:rPr>
@@ -1525,7 +1532,7 @@
       <w:iCs/>
     </w:rPr>
   </w:style>
-  <w:style w:type="paragraph" w:customStyle="1" w:styleId="Index">
+  <w:style w:type="paragraph" w:styleId="Index" w:customStyle="1">
     <w:name w:val="Index"/>
     <w:basedOn w:val="Normal"/>
     <w:qFormat/>
@@ -1533,7 +1540,7 @@
       <w:suppressLineNumbers/>
     </w:pPr>
   </w:style>
-  <w:style w:type="paragraph" w:customStyle="1" w:styleId="Illustration">
+  <w:style w:type="paragraph" w:styleId="Illustration" w:customStyle="1">
     <w:name w:val="Illustration"/>
     <w:basedOn w:val="Caption"/>
     <w:qFormat/>

</xml_diff>